<commit_message>
understande how stage works
</commit_message>
<xml_diff>
--- a/Git Giduence.docx
+++ b/Git Giduence.docx
@@ -72,11 +72,35 @@
           <w:rStyle w:val="a3"/>
         </w:rPr>
       </w:pPr>
-      <w:r>
+      <w:hyperlink r:id="rId5" w:history="1">
+        <w:r>
+          <w:rPr>
+            <w:rStyle w:val="a3"/>
+          </w:rPr>
+          <w:t>http://www.yiibai.com/git/git_push.html</w:t>
+        </w:r>
+      </w:hyperlink>
+    </w:p>
+    <w:p>
+      <w:pPr>
+        <w:ind w:firstLineChars="600" w:firstLine="1260"/>
         <w:rPr>
           <w:rStyle w:val="a3"/>
         </w:rPr>
-        <w:t>http://www.yiibai.com/git/git_push.html</w:t>
+      </w:pPr>
+    </w:p>
+    <w:p>
+      <w:pPr>
+        <w:ind w:firstLineChars="600" w:firstLine="1260"/>
+        <w:rPr>
+          <w:rStyle w:val="a3"/>
+        </w:rPr>
+      </w:pPr>
+      <w:r>
+        <w:rPr>
+          <w:rStyle w:val="a3"/>
+        </w:rPr>
+        <w:t>http://www.liaoxuefeng.com/wiki/0013739516305929606dd18361248578c67b8067c8c017b000/0013744142037508cf42e51debf49668810645e02887691000</w:t>
       </w:r>
     </w:p>
     <w:p/>
@@ -205,10 +229,7 @@
         <w:t>.</w:t>
       </w:r>
     </w:p>
-    <w:p>
-      <w:bookmarkStart w:id="0" w:name="_GoBack"/>
-      <w:bookmarkEnd w:id="0"/>
-    </w:p>
+    <w:p/>
     <w:p>
       <w:r>
         <w:t>4</w:t>
@@ -909,7 +930,7 @@
       <w:r>
         <w:t xml:space="preserve"> </w:t>
       </w:r>
-      <w:hyperlink r:id="rId5" w:history="1">
+      <w:hyperlink r:id="rId6" w:history="1">
         <w:r>
           <w:rPr>
             <w:rStyle w:val="a3"/>
@@ -1301,6 +1322,7 @@
           <w:color w:val="333333"/>
           <w:shd w:val="clear" w:color="auto" w:fill="FFFFFF"/>
         </w:rPr>
+        <w:lastRenderedPageBreak/>
         <w:t>git</w:t>
       </w:r>
       <w:proofErr w:type="spellEnd"/>
@@ -1332,7 +1354,6 @@
           <w:color w:val="333333"/>
           <w:shd w:val="clear" w:color="auto" w:fill="FFFFFF"/>
         </w:rPr>
-        <w:lastRenderedPageBreak/>
         <w:t>15:</w:t>
       </w:r>
       <w:r>
@@ -1451,7 +1472,7 @@
         </w:rPr>
         <w:t>方案：</w:t>
       </w:r>
-      <w:hyperlink r:id="rId6" w:history="1">
+      <w:hyperlink r:id="rId7" w:history="1">
         <w:r>
           <w:rPr>
             <w:rStyle w:val="a3"/>
@@ -1471,10 +1492,10 @@
         <w:adjustRightInd w:val="0"/>
         <w:jc w:val="left"/>
         <w:rPr>
-          <w:rFonts w:ascii="Lucida Console" w:hAnsi="Lucida Console" w:cs="Lucida Console"/>
-          <w:kern w:val="0"/>
-          <w:sz w:val="18"/>
-          <w:szCs w:val="18"/>
+          <w:rFonts w:ascii="Verdana" w:hAnsi="Verdana"/>
+          <w:color w:val="333333"/>
+          <w:szCs w:val="21"/>
+          <w:shd w:val="clear" w:color="auto" w:fill="FFFFFF"/>
         </w:rPr>
       </w:pPr>
       <w:r>
@@ -1507,6 +1528,324 @@
         </w:rPr>
         <w:t xml:space="preserve"> push -u origin master -f </w:t>
       </w:r>
+    </w:p>
+    <w:p>
+      <w:pPr>
+        <w:autoSpaceDE w:val="0"/>
+        <w:autoSpaceDN w:val="0"/>
+        <w:adjustRightInd w:val="0"/>
+        <w:jc w:val="left"/>
+        <w:rPr>
+          <w:rFonts w:ascii="Verdana" w:hAnsi="Verdana"/>
+          <w:color w:val="333333"/>
+          <w:szCs w:val="21"/>
+          <w:shd w:val="clear" w:color="auto" w:fill="FFFFFF"/>
+        </w:rPr>
+      </w:pPr>
+    </w:p>
+    <w:p>
+      <w:pPr>
+        <w:autoSpaceDE w:val="0"/>
+        <w:autoSpaceDN w:val="0"/>
+        <w:adjustRightInd w:val="0"/>
+        <w:jc w:val="left"/>
+        <w:rPr>
+          <w:color w:val="333333"/>
+          <w:szCs w:val="21"/>
+          <w:shd w:val="clear" w:color="auto" w:fill="FFFFFF"/>
+        </w:rPr>
+      </w:pPr>
+      <w:r>
+        <w:rPr>
+          <w:rFonts w:ascii="Verdana" w:hAnsi="Verdana"/>
+          <w:color w:val="333333"/>
+          <w:szCs w:val="21"/>
+          <w:shd w:val="clear" w:color="auto" w:fill="FFFFFF"/>
+        </w:rPr>
+        <w:t>17:</w:t>
+      </w:r>
+      <w:r>
+        <w:rPr>
+          <w:rFonts w:ascii="Verdana" w:hAnsi="Verdana" w:hint="eastAsia"/>
+          <w:color w:val="333333"/>
+          <w:szCs w:val="21"/>
+          <w:shd w:val="clear" w:color="auto" w:fill="FFFFFF"/>
+        </w:rPr>
+        <w:t>回到</w:t>
+      </w:r>
+      <w:r>
+        <w:rPr>
+          <w:rFonts w:ascii="Verdana" w:hAnsi="Verdana"/>
+          <w:color w:val="333333"/>
+          <w:szCs w:val="21"/>
+          <w:shd w:val="clear" w:color="auto" w:fill="FFFFFF"/>
+        </w:rPr>
+        <w:t>指定版本</w:t>
+      </w:r>
+      <w:r>
+        <w:rPr>
+          <w:rFonts w:ascii="Verdana" w:hAnsi="Verdana" w:hint="eastAsia"/>
+          <w:color w:val="333333"/>
+          <w:szCs w:val="21"/>
+          <w:shd w:val="clear" w:color="auto" w:fill="FFFFFF"/>
+        </w:rPr>
+        <w:t xml:space="preserve"> </w:t>
+      </w:r>
+      <w:proofErr w:type="spellStart"/>
+      <w:r>
+        <w:rPr>
+          <w:rFonts w:hint="eastAsia"/>
+          <w:color w:val="333333"/>
+          <w:szCs w:val="21"/>
+          <w:shd w:val="clear" w:color="auto" w:fill="FFFFFF"/>
+        </w:rPr>
+        <w:t>git</w:t>
+      </w:r>
+      <w:proofErr w:type="spellEnd"/>
+      <w:r>
+        <w:rPr>
+          <w:rFonts w:hint="eastAsia"/>
+          <w:color w:val="333333"/>
+          <w:szCs w:val="21"/>
+          <w:shd w:val="clear" w:color="auto" w:fill="FFFFFF"/>
+        </w:rPr>
+        <w:t xml:space="preserve"> reset </w:t>
+      </w:r>
+      <w:r>
+        <w:rPr>
+          <w:color w:val="333333"/>
+          <w:szCs w:val="21"/>
+          <w:shd w:val="clear" w:color="auto" w:fill="FFFFFF"/>
+        </w:rPr>
+        <w:t>–</w:t>
+      </w:r>
+      <w:r>
+        <w:rPr>
+          <w:rFonts w:hint="eastAsia"/>
+          <w:color w:val="333333"/>
+          <w:szCs w:val="21"/>
+          <w:shd w:val="clear" w:color="auto" w:fill="FFFFFF"/>
+        </w:rPr>
+        <w:t>hard</w:t>
+      </w:r>
+    </w:p>
+    <w:p>
+      <w:pPr>
+        <w:autoSpaceDE w:val="0"/>
+        <w:autoSpaceDN w:val="0"/>
+        <w:adjustRightInd w:val="0"/>
+        <w:jc w:val="left"/>
+        <w:rPr>
+          <w:color w:val="333333"/>
+          <w:szCs w:val="21"/>
+          <w:shd w:val="clear" w:color="auto" w:fill="FFFFFF"/>
+        </w:rPr>
+      </w:pPr>
+    </w:p>
+    <w:p>
+      <w:pPr>
+        <w:autoSpaceDE w:val="0"/>
+        <w:autoSpaceDN w:val="0"/>
+        <w:adjustRightInd w:val="0"/>
+        <w:jc w:val="left"/>
+        <w:rPr>
+          <w:rFonts w:ascii="Consolas" w:hAnsi="Consolas" w:cs="Consolas"/>
+          <w:color w:val="DD0055"/>
+          <w:sz w:val="18"/>
+          <w:szCs w:val="18"/>
+          <w:shd w:val="clear" w:color="auto" w:fill="FAFAFA"/>
+        </w:rPr>
+      </w:pPr>
+      <w:r>
+        <w:rPr>
+          <w:color w:val="333333"/>
+          <w:szCs w:val="21"/>
+          <w:shd w:val="clear" w:color="auto" w:fill="FFFFFF"/>
+        </w:rPr>
+        <w:t>18:</w:t>
+      </w:r>
+      <w:r>
+        <w:rPr>
+          <w:rFonts w:hint="eastAsia"/>
+          <w:color w:val="333333"/>
+          <w:szCs w:val="21"/>
+          <w:shd w:val="clear" w:color="auto" w:fill="FFFFFF"/>
+        </w:rPr>
+        <w:t>查看</w:t>
+      </w:r>
+      <w:proofErr w:type="spellStart"/>
+      <w:r>
+        <w:rPr>
+          <w:color w:val="333333"/>
+          <w:szCs w:val="21"/>
+          <w:shd w:val="clear" w:color="auto" w:fill="FFFFFF"/>
+        </w:rPr>
+        <w:t>git</w:t>
+      </w:r>
+      <w:proofErr w:type="spellEnd"/>
+      <w:r>
+        <w:rPr>
+          <w:color w:val="333333"/>
+          <w:szCs w:val="21"/>
+          <w:shd w:val="clear" w:color="auto" w:fill="FFFFFF"/>
+        </w:rPr>
+        <w:t xml:space="preserve"> </w:t>
+      </w:r>
+      <w:r>
+        <w:rPr>
+          <w:rFonts w:hint="eastAsia"/>
+          <w:color w:val="333333"/>
+          <w:szCs w:val="21"/>
+          <w:shd w:val="clear" w:color="auto" w:fill="FFFFFF"/>
+        </w:rPr>
+        <w:t>日志</w:t>
+      </w:r>
+      <w:r>
+        <w:rPr>
+          <w:rFonts w:ascii="Consolas" w:hAnsi="Consolas" w:cs="Consolas"/>
+          <w:color w:val="DD0055"/>
+          <w:sz w:val="18"/>
+          <w:szCs w:val="18"/>
+          <w:shd w:val="clear" w:color="auto" w:fill="FAFAFA"/>
+        </w:rPr>
+        <w:t xml:space="preserve"> </w:t>
+      </w:r>
+      <w:proofErr w:type="spellStart"/>
+      <w:r>
+        <w:rPr>
+          <w:rFonts w:ascii="Consolas" w:hAnsi="Consolas" w:cs="Consolas"/>
+          <w:color w:val="DD0055"/>
+          <w:sz w:val="18"/>
+          <w:szCs w:val="18"/>
+          <w:shd w:val="clear" w:color="auto" w:fill="FAFAFA"/>
+        </w:rPr>
+        <w:t>git</w:t>
+      </w:r>
+      <w:proofErr w:type="spellEnd"/>
+      <w:r>
+        <w:rPr>
+          <w:rFonts w:ascii="Consolas" w:hAnsi="Consolas" w:cs="Consolas"/>
+          <w:color w:val="DD0055"/>
+          <w:sz w:val="18"/>
+          <w:szCs w:val="18"/>
+          <w:shd w:val="clear" w:color="auto" w:fill="FAFAFA"/>
+        </w:rPr>
+        <w:t xml:space="preserve"> log</w:t>
+      </w:r>
+      <w:r>
+        <w:rPr>
+          <w:rFonts w:ascii="Consolas" w:hAnsi="Consolas" w:cs="Consolas"/>
+          <w:color w:val="DD0055"/>
+          <w:sz w:val="18"/>
+          <w:szCs w:val="18"/>
+          <w:shd w:val="clear" w:color="auto" w:fill="FAFAFA"/>
+        </w:rPr>
+        <w:t xml:space="preserve"> </w:t>
+      </w:r>
+    </w:p>
+    <w:p>
+      <w:pPr>
+        <w:autoSpaceDE w:val="0"/>
+        <w:autoSpaceDN w:val="0"/>
+        <w:adjustRightInd w:val="0"/>
+        <w:jc w:val="left"/>
+        <w:rPr>
+          <w:rFonts w:ascii="Consolas" w:hAnsi="Consolas" w:cs="Consolas"/>
+          <w:color w:val="DD0055"/>
+          <w:sz w:val="18"/>
+          <w:szCs w:val="18"/>
+          <w:shd w:val="clear" w:color="auto" w:fill="FAFAFA"/>
+        </w:rPr>
+      </w:pPr>
+    </w:p>
+    <w:p>
+      <w:pPr>
+        <w:autoSpaceDE w:val="0"/>
+        <w:autoSpaceDN w:val="0"/>
+        <w:adjustRightInd w:val="0"/>
+        <w:jc w:val="left"/>
+        <w:rPr>
+          <w:rFonts w:ascii="Lucida Console" w:hAnsi="Lucida Console" w:cs="Lucida Console" w:hint="eastAsia"/>
+          <w:kern w:val="0"/>
+          <w:sz w:val="18"/>
+          <w:szCs w:val="18"/>
+        </w:rPr>
+      </w:pPr>
+      <w:r>
+        <w:rPr>
+          <w:rFonts w:ascii="Consolas" w:hAnsi="Consolas" w:cs="Consolas"/>
+          <w:color w:val="DD0055"/>
+          <w:sz w:val="18"/>
+          <w:szCs w:val="18"/>
+          <w:shd w:val="clear" w:color="auto" w:fill="FAFAFA"/>
+        </w:rPr>
+        <w:t>19</w:t>
+      </w:r>
+      <w:r>
+        <w:rPr>
+          <w:rFonts w:ascii="Consolas" w:hAnsi="Consolas" w:cs="Consolas" w:hint="eastAsia"/>
+          <w:color w:val="DD0055"/>
+          <w:sz w:val="18"/>
+          <w:szCs w:val="18"/>
+          <w:shd w:val="clear" w:color="auto" w:fill="FAFAFA"/>
+        </w:rPr>
+        <w:t>：查看</w:t>
+      </w:r>
+      <w:r>
+        <w:rPr>
+          <w:rFonts w:ascii="Helvetica" w:hAnsi="Helvetica" w:cs="Helvetica"/>
+          <w:color w:val="666666"/>
+          <w:szCs w:val="21"/>
+          <w:shd w:val="clear" w:color="auto" w:fill="FFFFFF"/>
+        </w:rPr>
+        <w:t>记录你的每一次命令</w:t>
+      </w:r>
+      <w:bookmarkStart w:id="0" w:name="_GoBack"/>
+      <w:bookmarkEnd w:id="0"/>
+      <w:r>
+        <w:rPr>
+          <w:rFonts w:ascii="Consolas" w:hAnsi="Consolas" w:cs="Consolas" w:hint="eastAsia"/>
+          <w:color w:val="DD0055"/>
+          <w:sz w:val="18"/>
+          <w:szCs w:val="18"/>
+          <w:shd w:val="clear" w:color="auto" w:fill="FAFAFA"/>
+        </w:rPr>
+        <w:t xml:space="preserve"> </w:t>
+      </w:r>
+      <w:proofErr w:type="spellStart"/>
+      <w:r>
+        <w:rPr>
+          <w:rFonts w:ascii="Consolas" w:hAnsi="Consolas" w:cs="Consolas"/>
+          <w:color w:val="DD0055"/>
+          <w:sz w:val="18"/>
+          <w:szCs w:val="18"/>
+          <w:shd w:val="clear" w:color="auto" w:fill="FAFAFA"/>
+        </w:rPr>
+        <w:t>git</w:t>
+      </w:r>
+      <w:proofErr w:type="spellEnd"/>
+      <w:r>
+        <w:rPr>
+          <w:rFonts w:ascii="Consolas" w:hAnsi="Consolas" w:cs="Consolas"/>
+          <w:color w:val="DD0055"/>
+          <w:sz w:val="18"/>
+          <w:szCs w:val="18"/>
+          <w:shd w:val="clear" w:color="auto" w:fill="FAFAFA"/>
+        </w:rPr>
+        <w:t xml:space="preserve"> </w:t>
+      </w:r>
+      <w:proofErr w:type="spellStart"/>
+      <w:r>
+        <w:rPr>
+          <w:rFonts w:ascii="Consolas" w:hAnsi="Consolas" w:cs="Consolas"/>
+          <w:color w:val="DD0055"/>
+          <w:sz w:val="18"/>
+          <w:szCs w:val="18"/>
+          <w:shd w:val="clear" w:color="auto" w:fill="FAFAFA"/>
+        </w:rPr>
+        <w:t>reflog</w:t>
+      </w:r>
+      <w:proofErr w:type="spellEnd"/>
     </w:p>
     <w:sectPr>
       <w:pgSz w:w="11906" w:h="16838"/>

</xml_diff>